<commit_message>
slight changes in outline
</commit_message>
<xml_diff>
--- a/Outline for Real Estate project with Evan.docx
+++ b/Outline for Real Estate project with Evan.docx
@@ -245,7 +245,7 @@
         <w:rPr>
           <w:rtl w:val="0"/>
         </w:rPr>
-        <w:t xml:space="preserve">Store the tables in S3 using encryption</w:t>
+        <w:t xml:space="preserve">There is nothing to store that would require S3. </w:t>
       </w:r>
     </w:p>
     <w:p>
@@ -504,6 +504,24 @@
           <w:rtl w:val="0"/>
         </w:rPr>
         <w:t xml:space="preserve">Encrypt the data in S3</w:t>
+      </w:r>
+    </w:p>
+    <w:p>
+      <w:pPr>
+        <w:numPr>
+          <w:ilvl w:val="1"/>
+          <w:numId w:val="1"/>
+        </w:numPr>
+        <w:ind w:left="1440" w:hanging="360"/>
+        <w:rPr>
+          <w:u w:val="none"/>
+        </w:rPr>
+      </w:pPr>
+      <w:r>
+        <w:rPr>
+          <w:rtl w:val="0"/>
+        </w:rPr>
+        <w:t xml:space="preserve">Encrypt the data in DynamoDB</w:t>
       </w:r>
     </w:p>
     <w:p>

</xml_diff>